<commit_message>
add sorting and filtering employee
</commit_message>
<xml_diff>
--- a/server/docFolder/historyReport.docx
+++ b/server/docFolder/historyReport.docx
@@ -37,7 +37,7 @@
           <w:szCs w:val="36"/>
           <w:lang w:val="en-US"/>
         </w:rPr>
-        <w:t xml:space="preserve">Петров Иван Петрович</w:t>
+        <w:t xml:space="preserve">Виктор Курочкин Александрович</w:t>
       </w:r>
       <w:bookmarkStart w:id="0" w:name="_GoBack"/>
       <w:bookmarkEnd w:id="0"/>
@@ -149,112 +149,7 @@
                 <w:szCs w:val="28"/>
                 <w:lang w:val="fr-FR"/>
               </w:rPr>
-              <w:t xml:space="preserve">03.04.2016</w:t>
-            </w:r>
-            <w:r>
-              <w:rPr>
-                <w:rFonts w:ascii="Times New Roman" w:hAnsi="Times New Roman" w:cs="Times New Roman"/>
-                <w:sz w:val="28"/>
-                <w:szCs w:val="28"/>
-                <w:lang w:val="fr-FR"/>
-              </w:rPr>
-              <w:t xml:space="preserve"/>
-            </w:r>
-          </w:p>
-        </w:tc>
-        <w:tc>
-          <w:tcPr>
-            <w:tcW w:w="4530" w:type="dxa"/>
-          </w:tcPr>
-          <w:p>
-            <w:pPr>
-              <w:rPr>
-                <w:rFonts w:ascii="Times New Roman" w:hAnsi="Times New Roman" w:cs="Times New Roman"/>
-                <w:sz w:val="28"/>
-                <w:szCs w:val="28"/>
-              </w:rPr>
-            </w:pPr>
-            <w:r>
-              <w:rPr>
-                <w:rFonts w:ascii="Times New Roman" w:hAnsi="Times New Roman" w:cs="Times New Roman"/>
-                <w:sz w:val="28"/>
-                <w:szCs w:val="28"/>
-                <w:lang w:val="fr-FR"/>
-              </w:rPr>
-              <w:t xml:space="preserve">Информационный портал</w:t>
-            </w:r>
-            <w:r>
-              <w:rPr>
-                <w:rFonts w:ascii="Times New Roman" w:hAnsi="Times New Roman" w:cs="Times New Roman"/>
-                <w:sz w:val="28"/>
-                <w:szCs w:val="28"/>
-                <w:lang w:val="fr-FR"/>
-              </w:rPr>
-              <w:t/>
-            </w:r>
-            <w:r>
-              <w:rPr>
-                <w:rFonts w:ascii="Times New Roman" w:hAnsi="Times New Roman" w:cs="Times New Roman"/>
-                <w:sz w:val="28"/>
-                <w:szCs w:val="28"/>
-                <w:lang w:val="fr-FR"/>
-              </w:rPr>
-              <w:t xml:space="preserve"/>
-            </w:r>
-            <w:r>
-              <w:rPr>
-                <w:rFonts w:ascii="Times New Roman" w:hAnsi="Times New Roman" w:cs="Times New Roman"/>
-                <w:sz w:val="28"/>
-                <w:szCs w:val="28"/>
-                <w:lang w:val="fr-FR"/>
-              </w:rPr>
-              <w:t/>
-            </w:r>
-            <w:r>
-              <w:rPr>
-                <w:rFonts w:ascii="Times New Roman" w:hAnsi="Times New Roman" w:cs="Times New Roman"/>
-                <w:sz w:val="28"/>
-                <w:szCs w:val="28"/>
-                <w:lang w:val="fr-FR"/>
-              </w:rPr>
-              <w:t xml:space="preserve"/>
-            </w:r>
-          </w:p>
-        </w:tc>
-      </w:tr>
-      <w:tr>
-        <w:trPr>
-          <w:trHeight w:val="315"/>
-        </w:trPr>
-        <w:tc>
-          <w:tcPr>
-            <w:tcW w:w="4530" w:type="dxa"/>
-          </w:tcPr>
-          <w:p>
-            <w:pPr>
-              <w:rPr>
-                <w:rFonts w:ascii="Times New Roman" w:hAnsi="Times New Roman" w:cs="Times New Roman"/>
-                <w:sz w:val="28"/>
-                <w:szCs w:val="28"/>
-              </w:rPr>
-            </w:pPr>
-            <w:r>
-              <w:rPr>
-                <w:rFonts w:ascii="Times New Roman" w:hAnsi="Times New Roman" w:cs="Times New Roman"/>
-                <w:sz w:val="28"/>
-                <w:szCs w:val="28"/>
-                <w:lang w:val="fr-FR"/>
-              </w:rPr>
-              <w:t xml:space="preserve"/>
-            </w:r>
-            <w:r>
-              <w:rPr>
-                <w:rFonts w:ascii="Times New Roman" w:hAnsi="Times New Roman" w:cs="Times New Roman"/>
-                <w:sz w:val="28"/>
-                <w:szCs w:val="28"/>
-                <w:lang w:val="fr-FR"/>
-              </w:rPr>
-              <w:t xml:space="preserve">03.04.2016</w:t>
+              <w:t xml:space="preserve">02.05.2016</w:t>
             </w:r>
             <w:r>
               <w:rPr>

</xml_diff>